<commit_message>
Add / edit docs
</commit_message>
<xml_diff>
--- a/site/static/docs/4/RTC Campaign Plan.docx
+++ b/site/static/docs/4/RTC Campaign Plan.docx
@@ -6,7 +6,6 @@
       <w:pPr>
         <w:widowControl w:val="1"/>
         <w:spacing w:line="276" w:lineRule="auto"/>
-        <w:contextualSpacing w:val="0"/>
         <w:rPr>
           <w:rFonts w:ascii="Arial" w:cs="Arial" w:eastAsia="Arial" w:hAnsi="Arial"/>
           <w:sz w:val="22"/>
@@ -24,7 +23,6 @@
         <w:tabs>
           <w:tab w:val="left" w:pos="12460"/>
         </w:tabs>
-        <w:contextualSpacing w:val="0"/>
         <w:rPr>
           <w:rFonts w:ascii="Calibri" w:cs="Calibri" w:eastAsia="Calibri" w:hAnsi="Calibri"/>
           <w:b w:val="1"/>
@@ -50,7 +48,6 @@
         <w:tabs>
           <w:tab w:val="left" w:pos="12460"/>
         </w:tabs>
-        <w:contextualSpacing w:val="0"/>
         <w:rPr>
           <w:rFonts w:ascii="Calibri" w:cs="Calibri" w:eastAsia="Calibri" w:hAnsi="Calibri"/>
           <w:b w:val="1"/>
@@ -74,7 +71,6 @@
     <w:p>
       <w:pPr>
         <w:widowControl w:val="1"/>
-        <w:contextualSpacing w:val="0"/>
         <w:rPr>
           <w:rFonts w:ascii="Calibri" w:cs="Calibri" w:eastAsia="Calibri" w:hAnsi="Calibri"/>
           <w:i w:val="1"/>
@@ -91,7 +87,6 @@
     <w:p>
       <w:pPr>
         <w:widowControl w:val="1"/>
-        <w:contextualSpacing w:val="0"/>
         <w:rPr>
           <w:rFonts w:ascii="Calibri" w:cs="Calibri" w:eastAsia="Calibri" w:hAnsi="Calibri"/>
           <w:i w:val="1"/>
@@ -155,7 +150,6 @@
         <w:tabs>
           <w:tab w:val="left" w:pos="12460"/>
         </w:tabs>
-        <w:contextualSpacing w:val="0"/>
         <w:rPr>
           <w:rFonts w:ascii="Calibri" w:cs="Calibri" w:eastAsia="Calibri" w:hAnsi="Calibri"/>
           <w:b w:val="1"/>
@@ -217,7 +211,6 @@
           </w:tcPr>
           <w:p>
             <w:pPr>
-              <w:contextualSpacing w:val="0"/>
               <w:jc w:val="center"/>
               <w:rPr>
                 <w:rFonts w:ascii="Calibri" w:cs="Calibri" w:eastAsia="Calibri" w:hAnsi="Calibri"/>
@@ -264,7 +257,6 @@
               <w:shd w:fill="auto" w:val="clear"/>
               <w:spacing w:after="0" w:before="0" w:line="240" w:lineRule="auto"/>
               <w:ind w:left="0" w:right="0" w:firstLine="0"/>
-              <w:contextualSpacing w:val="0"/>
               <w:jc w:val="center"/>
               <w:rPr>
                 <w:rFonts w:ascii="Calibri" w:cs="Calibri" w:eastAsia="Calibri" w:hAnsi="Calibri"/>
@@ -311,7 +303,6 @@
               <w:shd w:fill="auto" w:val="clear"/>
               <w:spacing w:after="0" w:before="0" w:line="240" w:lineRule="auto"/>
               <w:ind w:left="0" w:right="0" w:firstLine="0"/>
-              <w:contextualSpacing w:val="0"/>
               <w:jc w:val="center"/>
               <w:rPr>
                 <w:rFonts w:ascii="Calibri" w:cs="Calibri" w:eastAsia="Calibri" w:hAnsi="Calibri"/>
@@ -347,7 +338,6 @@
           </w:tcPr>
           <w:p>
             <w:pPr>
-              <w:contextualSpacing w:val="0"/>
               <w:rPr>
                 <w:rFonts w:ascii="Calibri" w:cs="Calibri" w:eastAsia="Calibri" w:hAnsi="Calibri"/>
                 <w:b w:val="1"/>
@@ -393,7 +383,6 @@
               <w:shd w:fill="auto" w:val="clear"/>
               <w:spacing w:after="0" w:before="0" w:line="240" w:lineRule="auto"/>
               <w:ind w:left="0" w:right="0" w:firstLine="0"/>
-              <w:contextualSpacing w:val="0"/>
               <w:jc w:val="left"/>
               <w:rPr>
                 <w:rFonts w:ascii="Calibri" w:cs="Calibri" w:eastAsia="Calibri" w:hAnsi="Calibri"/>
@@ -428,7 +417,6 @@
               <w:shd w:fill="auto" w:val="clear"/>
               <w:spacing w:after="0" w:before="0" w:line="240" w:lineRule="auto"/>
               <w:ind w:left="0" w:right="0" w:firstLine="0"/>
-              <w:contextualSpacing w:val="0"/>
               <w:jc w:val="left"/>
               <w:rPr>
                 <w:rFonts w:ascii="Calibri" w:cs="Calibri" w:eastAsia="Calibri" w:hAnsi="Calibri"/>
@@ -463,7 +451,6 @@
               <w:shd w:fill="auto" w:val="clear"/>
               <w:spacing w:after="0" w:before="0" w:line="240" w:lineRule="auto"/>
               <w:ind w:left="0" w:right="0" w:firstLine="0"/>
-              <w:contextualSpacing w:val="0"/>
               <w:jc w:val="left"/>
               <w:rPr>
                 <w:rFonts w:ascii="Calibri" w:cs="Calibri" w:eastAsia="Calibri" w:hAnsi="Calibri"/>
@@ -498,7 +485,6 @@
               <w:shd w:fill="auto" w:val="clear"/>
               <w:spacing w:after="0" w:before="0" w:line="240" w:lineRule="auto"/>
               <w:ind w:left="0" w:right="0" w:firstLine="0"/>
-              <w:contextualSpacing w:val="0"/>
               <w:jc w:val="left"/>
               <w:rPr>
                 <w:rFonts w:ascii="Calibri" w:cs="Calibri" w:eastAsia="Calibri" w:hAnsi="Calibri"/>
@@ -527,7 +513,6 @@
           </w:tcPr>
           <w:p>
             <w:pPr>
-              <w:contextualSpacing w:val="0"/>
               <w:rPr>
                 <w:rFonts w:ascii="Calibri" w:cs="Calibri" w:eastAsia="Calibri" w:hAnsi="Calibri"/>
                 <w:b w:val="1"/>
@@ -552,7 +537,6 @@
             <w:pPr>
               <w:spacing w:after="0" w:before="0" w:line="240" w:lineRule="auto"/>
               <w:ind w:left="0" w:firstLine="0"/>
-              <w:contextualSpacing w:val="0"/>
               <w:rPr>
                 <w:rFonts w:ascii="Calibri" w:cs="Calibri" w:eastAsia="Calibri" w:hAnsi="Calibri"/>
                 <w:b w:val="1"/>
@@ -579,7 +563,6 @@
           </w:p>
           <w:p>
             <w:pPr>
-              <w:contextualSpacing w:val="0"/>
               <w:rPr>
                 <w:rFonts w:ascii="Calibri" w:cs="Calibri" w:eastAsia="Calibri" w:hAnsi="Calibri"/>
                 <w:b w:val="1"/>
@@ -595,7 +578,6 @@
           </w:p>
           <w:p>
             <w:pPr>
-              <w:contextualSpacing w:val="0"/>
               <w:rPr>
                 <w:rFonts w:ascii="Calibri" w:cs="Calibri" w:eastAsia="Calibri" w:hAnsi="Calibri"/>
                 <w:i w:val="1"/>
@@ -639,7 +621,6 @@
               <w:shd w:fill="auto" w:val="clear"/>
               <w:spacing w:after="0" w:before="0" w:line="240" w:lineRule="auto"/>
               <w:ind w:left="720" w:right="0" w:hanging="360"/>
-              <w:contextualSpacing w:val="1"/>
               <w:jc w:val="left"/>
               <w:rPr>
                 <w:rFonts w:ascii="Calibri" w:cs="Calibri" w:eastAsia="Calibri" w:hAnsi="Calibri"/>
@@ -685,7 +666,6 @@
               <w:shd w:fill="auto" w:val="clear"/>
               <w:spacing w:after="0" w:before="0" w:line="240" w:lineRule="auto"/>
               <w:ind w:left="720" w:right="0" w:hanging="360"/>
-              <w:contextualSpacing w:val="1"/>
               <w:jc w:val="left"/>
               <w:rPr>
                 <w:rFonts w:ascii="Calibri" w:cs="Calibri" w:eastAsia="Calibri" w:hAnsi="Calibri"/>
@@ -722,7 +702,6 @@
               <w:shd w:fill="auto" w:val="clear"/>
               <w:spacing w:after="0" w:before="0" w:line="240" w:lineRule="auto"/>
               <w:ind w:left="720" w:right="0" w:hanging="360"/>
-              <w:contextualSpacing w:val="1"/>
               <w:jc w:val="left"/>
               <w:rPr>
                 <w:rFonts w:ascii="Calibri" w:cs="Calibri" w:eastAsia="Calibri" w:hAnsi="Calibri"/>
@@ -788,7 +767,6 @@
           </w:tcPr>
           <w:p>
             <w:pPr>
-              <w:contextualSpacing w:val="0"/>
               <w:rPr>
                 <w:rFonts w:ascii="Calibri" w:cs="Calibri" w:eastAsia="Calibri" w:hAnsi="Calibri"/>
                 <w:b w:val="1"/>
@@ -834,7 +812,6 @@
               <w:shd w:fill="auto" w:val="clear"/>
               <w:spacing w:after="0" w:before="0" w:line="240" w:lineRule="auto"/>
               <w:ind w:left="0" w:right="0" w:firstLine="0"/>
-              <w:contextualSpacing w:val="0"/>
               <w:jc w:val="left"/>
               <w:rPr>
                 <w:rFonts w:ascii="Calibri" w:cs="Calibri" w:eastAsia="Calibri" w:hAnsi="Calibri"/>
@@ -869,7 +846,6 @@
               <w:shd w:fill="auto" w:val="clear"/>
               <w:spacing w:after="0" w:before="0" w:line="240" w:lineRule="auto"/>
               <w:ind w:left="0" w:right="0" w:firstLine="0"/>
-              <w:contextualSpacing w:val="0"/>
               <w:jc w:val="left"/>
               <w:rPr>
                 <w:rFonts w:ascii="Calibri" w:cs="Calibri" w:eastAsia="Calibri" w:hAnsi="Calibri"/>
@@ -904,7 +880,6 @@
               <w:shd w:fill="auto" w:val="clear"/>
               <w:spacing w:after="0" w:before="0" w:line="240" w:lineRule="auto"/>
               <w:ind w:left="0" w:right="0" w:firstLine="0"/>
-              <w:contextualSpacing w:val="0"/>
               <w:jc w:val="left"/>
               <w:rPr>
                 <w:rFonts w:ascii="Calibri" w:cs="Calibri" w:eastAsia="Calibri" w:hAnsi="Calibri"/>
@@ -946,7 +921,6 @@
             <w:pPr>
               <w:widowControl w:val="1"/>
               <w:spacing w:after="200" w:line="276" w:lineRule="auto"/>
-              <w:contextualSpacing w:val="0"/>
               <w:rPr>
                 <w:rFonts w:ascii="Calibri" w:cs="Calibri" w:eastAsia="Calibri" w:hAnsi="Calibri"/>
                 <w:b w:val="1"/>
@@ -985,7 +959,6 @@
           </w:tcPr>
           <w:p>
             <w:pPr>
-              <w:contextualSpacing w:val="0"/>
               <w:rPr>
                 <w:rFonts w:ascii="Calibri" w:cs="Calibri" w:eastAsia="Calibri" w:hAnsi="Calibri"/>
                 <w:b w:val="1"/>
@@ -1018,7 +991,6 @@
           </w:tcPr>
           <w:p>
             <w:pPr>
-              <w:contextualSpacing w:val="0"/>
               <w:rPr>
                 <w:rFonts w:ascii="Calibri" w:cs="Calibri" w:eastAsia="Calibri" w:hAnsi="Calibri"/>
                 <w:b w:val="1"/>
@@ -1061,7 +1033,6 @@
                 <w:numId w:val="6"/>
               </w:numPr>
               <w:ind w:left="720" w:hanging="360"/>
-              <w:contextualSpacing w:val="1"/>
               <w:rPr>
                 <w:rFonts w:ascii="Calibri" w:cs="Calibri" w:eastAsia="Calibri" w:hAnsi="Calibri"/>
                 <w:sz w:val="22"/>
@@ -1085,7 +1056,6 @@
                 <w:numId w:val="6"/>
               </w:numPr>
               <w:ind w:left="720" w:hanging="360"/>
-              <w:contextualSpacing w:val="1"/>
               <w:rPr>
                 <w:rFonts w:ascii="Calibri" w:cs="Calibri" w:eastAsia="Calibri" w:hAnsi="Calibri"/>
                 <w:sz w:val="22"/>
@@ -1109,7 +1079,6 @@
                 <w:numId w:val="6"/>
               </w:numPr>
               <w:ind w:left="720" w:hanging="360"/>
-              <w:contextualSpacing w:val="1"/>
               <w:rPr>
                 <w:rFonts w:ascii="Calibri" w:cs="Calibri" w:eastAsia="Calibri" w:hAnsi="Calibri"/>
                 <w:sz w:val="22"/>
@@ -1133,7 +1102,6 @@
                 <w:numId w:val="6"/>
               </w:numPr>
               <w:ind w:left="720" w:hanging="360"/>
-              <w:contextualSpacing w:val="1"/>
               <w:rPr>
                 <w:rFonts w:ascii="Calibri" w:cs="Calibri" w:eastAsia="Calibri" w:hAnsi="Calibri"/>
                 <w:sz w:val="22"/>
@@ -1171,7 +1139,6 @@
           </w:tcPr>
           <w:p>
             <w:pPr>
-              <w:contextualSpacing w:val="0"/>
               <w:rPr>
                 <w:rFonts w:ascii="Calibri" w:cs="Calibri" w:eastAsia="Calibri" w:hAnsi="Calibri"/>
                 <w:b w:val="1"/>
@@ -1217,7 +1184,6 @@
               <w:shd w:fill="auto" w:val="clear"/>
               <w:spacing w:after="0" w:before="0" w:line="240" w:lineRule="auto"/>
               <w:ind w:left="0" w:right="0" w:firstLine="0"/>
-              <w:contextualSpacing w:val="0"/>
               <w:jc w:val="left"/>
               <w:rPr>
                 <w:rFonts w:ascii="Calibri" w:cs="Calibri" w:eastAsia="Calibri" w:hAnsi="Calibri"/>
@@ -1252,7 +1218,6 @@
               <w:shd w:fill="auto" w:val="clear"/>
               <w:spacing w:after="0" w:before="0" w:line="240" w:lineRule="auto"/>
               <w:ind w:left="0" w:right="0" w:firstLine="0"/>
-              <w:contextualSpacing w:val="0"/>
               <w:jc w:val="left"/>
               <w:rPr>
                 <w:rFonts w:ascii="Calibri" w:cs="Calibri" w:eastAsia="Calibri" w:hAnsi="Calibri"/>
@@ -1286,7 +1251,6 @@
           </w:tcPr>
           <w:p>
             <w:pPr>
-              <w:contextualSpacing w:val="0"/>
               <w:rPr>
                 <w:rFonts w:ascii="Calibri" w:cs="Calibri" w:eastAsia="Calibri" w:hAnsi="Calibri"/>
                 <w:b w:val="1"/>
@@ -1325,7 +1289,6 @@
           </w:tcPr>
           <w:p>
             <w:pPr>
-              <w:contextualSpacing w:val="0"/>
               <w:rPr>
                 <w:rFonts w:ascii="Calibri" w:cs="Calibri" w:eastAsia="Calibri" w:hAnsi="Calibri"/>
                 <w:b w:val="1"/>
@@ -1371,7 +1334,6 @@
               <w:shd w:fill="auto" w:val="clear"/>
               <w:spacing w:after="0" w:before="0" w:line="240" w:lineRule="auto"/>
               <w:ind w:left="0" w:right="0" w:firstLine="0"/>
-              <w:contextualSpacing w:val="0"/>
               <w:jc w:val="left"/>
               <w:rPr>
                 <w:rFonts w:ascii="Calibri" w:cs="Calibri" w:eastAsia="Calibri" w:hAnsi="Calibri"/>
@@ -1407,7 +1369,6 @@
             <w:pPr>
               <w:widowControl w:val="1"/>
               <w:spacing w:after="100" w:before="100" w:lineRule="auto"/>
-              <w:contextualSpacing w:val="0"/>
               <w:rPr>
                 <w:rFonts w:ascii="Calibri" w:cs="Calibri" w:eastAsia="Calibri" w:hAnsi="Calibri"/>
                 <w:sz w:val="22"/>
@@ -1428,7 +1389,6 @@
             <w:pPr>
               <w:widowControl w:val="1"/>
               <w:spacing w:after="100" w:before="100" w:lineRule="auto"/>
-              <w:contextualSpacing w:val="0"/>
               <w:rPr>
                 <w:rFonts w:ascii="Calibri" w:cs="Calibri" w:eastAsia="Calibri" w:hAnsi="Calibri"/>
                 <w:sz w:val="22"/>
@@ -1488,7 +1448,6 @@
           </w:tcPr>
           <w:p>
             <w:pPr>
-              <w:contextualSpacing w:val="0"/>
               <w:rPr>
                 <w:rFonts w:ascii="Calibri" w:cs="Calibri" w:eastAsia="Calibri" w:hAnsi="Calibri"/>
                 <w:sz w:val="22"/>
@@ -1525,7 +1484,6 @@
           </w:tcPr>
           <w:p>
             <w:pPr>
-              <w:contextualSpacing w:val="0"/>
               <w:rPr>
                 <w:rFonts w:ascii="Calibri" w:cs="Calibri" w:eastAsia="Calibri" w:hAnsi="Calibri"/>
                 <w:b w:val="1"/>
@@ -1565,7 +1523,6 @@
             <w:pPr>
               <w:widowControl w:val="1"/>
               <w:spacing w:after="100" w:before="100" w:lineRule="auto"/>
-              <w:contextualSpacing w:val="0"/>
               <w:rPr>
                 <w:rFonts w:ascii="Calibri" w:cs="Calibri" w:eastAsia="Calibri" w:hAnsi="Calibri"/>
                 <w:b w:val="1"/>
@@ -1604,7 +1561,6 @@
           </w:tcPr>
           <w:p>
             <w:pPr>
-              <w:contextualSpacing w:val="0"/>
               <w:rPr>
                 <w:rFonts w:ascii="Calibri" w:cs="Calibri" w:eastAsia="Calibri" w:hAnsi="Calibri"/>
                 <w:b w:val="1"/>
@@ -1650,7 +1606,6 @@
               <w:shd w:fill="auto" w:val="clear"/>
               <w:spacing w:after="0" w:before="0" w:line="240" w:lineRule="auto"/>
               <w:ind w:left="0" w:right="0" w:firstLine="0"/>
-              <w:contextualSpacing w:val="0"/>
               <w:jc w:val="left"/>
               <w:rPr>
                 <w:rFonts w:ascii="Calibri" w:cs="Calibri" w:eastAsia="Calibri" w:hAnsi="Calibri"/>
@@ -1685,7 +1640,6 @@
               <w:shd w:fill="auto" w:val="clear"/>
               <w:spacing w:after="0" w:before="0" w:line="240" w:lineRule="auto"/>
               <w:ind w:left="0" w:right="0" w:firstLine="0"/>
-              <w:contextualSpacing w:val="0"/>
               <w:jc w:val="left"/>
               <w:rPr>
                 <w:rFonts w:ascii="Calibri" w:cs="Calibri" w:eastAsia="Calibri" w:hAnsi="Calibri"/>
@@ -1720,7 +1674,6 @@
               <w:shd w:fill="auto" w:val="clear"/>
               <w:spacing w:after="0" w:before="0" w:line="240" w:lineRule="auto"/>
               <w:ind w:left="0" w:right="0" w:firstLine="0"/>
-              <w:contextualSpacing w:val="0"/>
               <w:jc w:val="left"/>
               <w:rPr>
                 <w:rFonts w:ascii="Calibri" w:cs="Calibri" w:eastAsia="Calibri" w:hAnsi="Calibri"/>
@@ -1755,7 +1708,6 @@
               <w:shd w:fill="auto" w:val="clear"/>
               <w:spacing w:after="0" w:before="0" w:line="240" w:lineRule="auto"/>
               <w:ind w:left="0" w:right="0" w:firstLine="0"/>
-              <w:contextualSpacing w:val="0"/>
               <w:jc w:val="left"/>
               <w:rPr>
                 <w:rFonts w:ascii="Calibri" w:cs="Calibri" w:eastAsia="Calibri" w:hAnsi="Calibri"/>
@@ -1797,7 +1749,6 @@
               <w:shd w:fill="auto" w:val="clear"/>
               <w:spacing w:after="0" w:before="0" w:line="240" w:lineRule="auto"/>
               <w:ind w:left="0" w:right="0" w:firstLine="0"/>
-              <w:contextualSpacing w:val="0"/>
               <w:jc w:val="left"/>
               <w:rPr>
                 <w:rFonts w:ascii="Calibri" w:cs="Calibri" w:eastAsia="Calibri" w:hAnsi="Calibri"/>
@@ -1834,7 +1785,6 @@
               <w:shd w:fill="auto" w:val="clear"/>
               <w:spacing w:after="0" w:before="0" w:line="240" w:lineRule="auto"/>
               <w:ind w:left="720" w:right="0" w:hanging="360"/>
-              <w:contextualSpacing w:val="1"/>
               <w:jc w:val="left"/>
               <w:rPr>
                 <w:rFonts w:ascii="Calibri" w:cs="Calibri" w:eastAsia="Calibri" w:hAnsi="Calibri"/>
@@ -1871,7 +1821,6 @@
               <w:shd w:fill="auto" w:val="clear"/>
               <w:spacing w:after="0" w:before="0" w:line="240" w:lineRule="auto"/>
               <w:ind w:left="720" w:right="0" w:hanging="360"/>
-              <w:contextualSpacing w:val="1"/>
               <w:jc w:val="left"/>
               <w:rPr>
                 <w:rFonts w:ascii="Calibri" w:cs="Calibri" w:eastAsia="Calibri" w:hAnsi="Calibri"/>
@@ -1908,7 +1857,6 @@
               <w:shd w:fill="auto" w:val="clear"/>
               <w:spacing w:after="0" w:before="0" w:line="240" w:lineRule="auto"/>
               <w:ind w:left="720" w:right="0" w:hanging="360"/>
-              <w:contextualSpacing w:val="1"/>
               <w:jc w:val="left"/>
               <w:rPr>
                 <w:rFonts w:ascii="Calibri" w:cs="Calibri" w:eastAsia="Calibri" w:hAnsi="Calibri"/>
@@ -1941,7 +1889,6 @@
               <w:shd w:fill="auto" w:val="clear"/>
               <w:spacing w:after="0" w:before="0" w:line="240" w:lineRule="auto"/>
               <w:ind w:right="0"/>
-              <w:contextualSpacing w:val="0"/>
               <w:jc w:val="left"/>
               <w:rPr>
                 <w:rFonts w:ascii="Calibri" w:cs="Calibri" w:eastAsia="Calibri" w:hAnsi="Calibri"/>
@@ -1970,7 +1917,6 @@
               <w:shd w:fill="auto" w:val="clear"/>
               <w:spacing w:after="0" w:before="0" w:line="240" w:lineRule="auto"/>
               <w:ind w:right="0"/>
-              <w:contextualSpacing w:val="0"/>
               <w:jc w:val="left"/>
               <w:rPr>
                 <w:rFonts w:ascii="Calibri" w:cs="Calibri" w:eastAsia="Calibri" w:hAnsi="Calibri"/>
@@ -2007,7 +1953,6 @@
               <w:shd w:fill="auto" w:val="clear"/>
               <w:spacing w:after="0" w:before="0" w:line="240" w:lineRule="auto"/>
               <w:ind w:left="720" w:right="0" w:hanging="360"/>
-              <w:contextualSpacing w:val="1"/>
               <w:jc w:val="left"/>
               <w:rPr>
                 <w:rFonts w:ascii="Calibri" w:cs="Calibri" w:eastAsia="Calibri" w:hAnsi="Calibri"/>
@@ -2044,7 +1989,6 @@
               <w:shd w:fill="auto" w:val="clear"/>
               <w:spacing w:after="0" w:before="0" w:line="240" w:lineRule="auto"/>
               <w:ind w:left="720" w:right="0" w:hanging="360"/>
-              <w:contextualSpacing w:val="1"/>
               <w:jc w:val="left"/>
               <w:rPr>
                 <w:rFonts w:ascii="Calibri" w:cs="Calibri" w:eastAsia="Calibri" w:hAnsi="Calibri"/>
@@ -2081,7 +2025,6 @@
               <w:shd w:fill="auto" w:val="clear"/>
               <w:spacing w:after="0" w:before="0" w:line="240" w:lineRule="auto"/>
               <w:ind w:left="720" w:right="0" w:hanging="360"/>
-              <w:contextualSpacing w:val="1"/>
               <w:jc w:val="left"/>
               <w:rPr>
                 <w:rFonts w:ascii="Calibri" w:cs="Calibri" w:eastAsia="Calibri" w:hAnsi="Calibri"/>
@@ -2118,7 +2061,6 @@
               <w:shd w:fill="auto" w:val="clear"/>
               <w:spacing w:after="0" w:before="0" w:line="240" w:lineRule="auto"/>
               <w:ind w:left="720" w:right="0" w:hanging="360"/>
-              <w:contextualSpacing w:val="1"/>
               <w:jc w:val="left"/>
               <w:rPr>
                 <w:rFonts w:ascii="Calibri" w:cs="Calibri" w:eastAsia="Calibri" w:hAnsi="Calibri"/>
@@ -2155,7 +2097,6 @@
               <w:shd w:fill="auto" w:val="clear"/>
               <w:spacing w:after="0" w:before="0" w:line="240" w:lineRule="auto"/>
               <w:ind w:left="720" w:right="0" w:hanging="360"/>
-              <w:contextualSpacing w:val="1"/>
               <w:jc w:val="left"/>
               <w:rPr>
                 <w:rFonts w:ascii="Calibri" w:cs="Calibri" w:eastAsia="Calibri" w:hAnsi="Calibri"/>
@@ -2192,7 +2133,6 @@
               <w:shd w:fill="auto" w:val="clear"/>
               <w:spacing w:after="0" w:before="0" w:line="240" w:lineRule="auto"/>
               <w:ind w:left="720" w:right="0" w:hanging="360"/>
-              <w:contextualSpacing w:val="1"/>
               <w:jc w:val="left"/>
               <w:rPr>
                 <w:rFonts w:ascii="Calibri" w:cs="Calibri" w:eastAsia="Calibri" w:hAnsi="Calibri"/>
@@ -2229,7 +2169,6 @@
           </w:tcPr>
           <w:p>
             <w:pPr>
-              <w:contextualSpacing w:val="0"/>
               <w:rPr>
                 <w:rFonts w:ascii="Calibri" w:cs="Calibri" w:eastAsia="Calibri" w:hAnsi="Calibri"/>
                 <w:b w:val="1"/>
@@ -2275,7 +2214,6 @@
               <w:shd w:fill="auto" w:val="clear"/>
               <w:spacing w:after="0" w:before="0" w:line="240" w:lineRule="auto"/>
               <w:ind w:left="0" w:right="0" w:firstLine="0"/>
-              <w:contextualSpacing w:val="0"/>
               <w:jc w:val="left"/>
               <w:rPr>
                 <w:rFonts w:ascii="Calibri" w:cs="Calibri" w:eastAsia="Calibri" w:hAnsi="Calibri"/>
@@ -2310,7 +2248,6 @@
               <w:shd w:fill="auto" w:val="clear"/>
               <w:spacing w:after="0" w:before="0" w:line="240" w:lineRule="auto"/>
               <w:ind w:left="0" w:right="0" w:firstLine="0"/>
-              <w:contextualSpacing w:val="0"/>
               <w:jc w:val="left"/>
               <w:rPr>
                 <w:rFonts w:ascii="Calibri" w:cs="Calibri" w:eastAsia="Calibri" w:hAnsi="Calibri"/>
@@ -2345,7 +2282,6 @@
               <w:shd w:fill="auto" w:val="clear"/>
               <w:spacing w:after="0" w:before="0" w:line="240" w:lineRule="auto"/>
               <w:ind w:left="0" w:right="0" w:firstLine="0"/>
-              <w:contextualSpacing w:val="0"/>
               <w:jc w:val="left"/>
               <w:rPr>
                 <w:rFonts w:ascii="Calibri" w:cs="Calibri" w:eastAsia="Calibri" w:hAnsi="Calibri"/>
@@ -2380,7 +2316,6 @@
               <w:shd w:fill="auto" w:val="clear"/>
               <w:spacing w:after="0" w:before="0" w:line="240" w:lineRule="auto"/>
               <w:ind w:left="0" w:right="0" w:firstLine="0"/>
-              <w:contextualSpacing w:val="0"/>
               <w:jc w:val="left"/>
               <w:rPr>
                 <w:rFonts w:ascii="Calibri" w:cs="Calibri" w:eastAsia="Calibri" w:hAnsi="Calibri"/>
@@ -2415,7 +2350,6 @@
               <w:shd w:fill="auto" w:val="clear"/>
               <w:spacing w:after="0" w:before="0" w:line="240" w:lineRule="auto"/>
               <w:ind w:left="0" w:right="0" w:firstLine="0"/>
-              <w:contextualSpacing w:val="0"/>
               <w:jc w:val="left"/>
               <w:rPr>
                 <w:rFonts w:ascii="Calibri" w:cs="Calibri" w:eastAsia="Calibri" w:hAnsi="Calibri"/>
@@ -2450,7 +2384,6 @@
               <w:shd w:fill="auto" w:val="clear"/>
               <w:spacing w:after="0" w:before="0" w:line="240" w:lineRule="auto"/>
               <w:ind w:left="0" w:right="0" w:firstLine="0"/>
-              <w:contextualSpacing w:val="0"/>
               <w:jc w:val="left"/>
               <w:rPr>
                 <w:rFonts w:ascii="Calibri" w:cs="Calibri" w:eastAsia="Calibri" w:hAnsi="Calibri"/>
@@ -2485,7 +2418,6 @@
               <w:shd w:fill="auto" w:val="clear"/>
               <w:spacing w:after="0" w:before="0" w:line="240" w:lineRule="auto"/>
               <w:ind w:left="0" w:right="0" w:firstLine="0"/>
-              <w:contextualSpacing w:val="0"/>
               <w:jc w:val="left"/>
               <w:rPr>
                 <w:rFonts w:ascii="Calibri" w:cs="Calibri" w:eastAsia="Calibri" w:hAnsi="Calibri"/>
@@ -2516,7 +2448,6 @@
             <w:pPr>
               <w:spacing w:after="0" w:before="0" w:line="240" w:lineRule="auto"/>
               <w:ind w:left="0" w:firstLine="0"/>
-              <w:contextualSpacing w:val="0"/>
               <w:rPr>
                 <w:rFonts w:ascii="Calibri" w:cs="Calibri" w:eastAsia="Calibri" w:hAnsi="Calibri"/>
                 <w:sz w:val="22"/>
@@ -2537,7 +2468,6 @@
             <w:pPr>
               <w:spacing w:after="0" w:before="0" w:line="240" w:lineRule="auto"/>
               <w:ind w:left="0" w:firstLine="0"/>
-              <w:contextualSpacing w:val="0"/>
               <w:rPr>
                 <w:rFonts w:ascii="Calibri" w:cs="Calibri" w:eastAsia="Calibri" w:hAnsi="Calibri"/>
                 <w:sz w:val="22"/>
@@ -2562,7 +2492,6 @@
               </w:numPr>
               <w:spacing w:after="0" w:before="0" w:line="240" w:lineRule="auto"/>
               <w:ind w:left="720" w:hanging="360"/>
-              <w:contextualSpacing w:val="1"/>
               <w:rPr>
                 <w:rFonts w:ascii="Calibri" w:cs="Calibri" w:eastAsia="Calibri" w:hAnsi="Calibri"/>
                 <w:sz w:val="22"/>
@@ -2640,7 +2569,6 @@
           </w:p>
           <w:p>
             <w:pPr>
-              <w:contextualSpacing w:val="0"/>
               <w:rPr>
                 <w:rFonts w:ascii="Calibri" w:cs="Calibri" w:eastAsia="Calibri" w:hAnsi="Calibri"/>
                 <w:sz w:val="22"/>
@@ -2657,7 +2585,6 @@
             <w:pPr>
               <w:spacing w:after="0" w:before="0" w:line="240" w:lineRule="auto"/>
               <w:ind w:left="0" w:firstLine="0"/>
-              <w:contextualSpacing w:val="0"/>
               <w:rPr>
                 <w:rFonts w:ascii="Calibri" w:cs="Calibri" w:eastAsia="Calibri" w:hAnsi="Calibri"/>
                 <w:sz w:val="22"/>
@@ -2682,7 +2609,6 @@
               </w:numPr>
               <w:spacing w:after="0" w:before="0" w:line="240" w:lineRule="auto"/>
               <w:ind w:left="720" w:hanging="360"/>
-              <w:contextualSpacing w:val="1"/>
               <w:rPr>
                 <w:rFonts w:ascii="Calibri" w:cs="Calibri" w:eastAsia="Calibri" w:hAnsi="Calibri"/>
                 <w:sz w:val="22"/>
@@ -2707,7 +2633,6 @@
               </w:numPr>
               <w:spacing w:after="0" w:before="0" w:line="240" w:lineRule="auto"/>
               <w:ind w:left="720" w:hanging="360"/>
-              <w:contextualSpacing w:val="1"/>
               <w:rPr>
                 <w:rFonts w:ascii="Calibri" w:cs="Calibri" w:eastAsia="Calibri" w:hAnsi="Calibri"/>
                 <w:sz w:val="22"/>
@@ -2727,7 +2652,6 @@
           <w:p>
             <w:pPr>
               <w:spacing w:after="0" w:before="0" w:line="240" w:lineRule="auto"/>
-              <w:contextualSpacing w:val="0"/>
               <w:rPr>
                 <w:rFonts w:ascii="Calibri" w:cs="Calibri" w:eastAsia="Calibri" w:hAnsi="Calibri"/>
                 <w:sz w:val="22"/>
@@ -2744,7 +2668,6 @@
             <w:pPr>
               <w:spacing w:after="0" w:before="0" w:line="240" w:lineRule="auto"/>
               <w:ind w:left="0" w:firstLine="0"/>
-              <w:contextualSpacing w:val="0"/>
               <w:rPr>
                 <w:rFonts w:ascii="Calibri" w:cs="Calibri" w:eastAsia="Calibri" w:hAnsi="Calibri"/>
                 <w:sz w:val="22"/>
@@ -2769,7 +2692,6 @@
               </w:numPr>
               <w:spacing w:after="0" w:before="0" w:line="240" w:lineRule="auto"/>
               <w:ind w:left="720" w:hanging="360"/>
-              <w:contextualSpacing w:val="1"/>
               <w:rPr>
                 <w:rFonts w:ascii="Calibri" w:cs="Calibri" w:eastAsia="Calibri" w:hAnsi="Calibri"/>
                 <w:sz w:val="22"/>
@@ -2790,7 +2712,6 @@
             <w:pPr>
               <w:spacing w:after="0" w:before="0" w:line="240" w:lineRule="auto"/>
               <w:ind w:left="0" w:firstLine="0"/>
-              <w:contextualSpacing w:val="0"/>
               <w:rPr>
                 <w:rFonts w:ascii="Calibri" w:cs="Calibri" w:eastAsia="Calibri" w:hAnsi="Calibri"/>
                 <w:sz w:val="22"/>
@@ -2807,7 +2728,6 @@
             <w:pPr>
               <w:spacing w:after="0" w:before="0" w:line="240" w:lineRule="auto"/>
               <w:ind w:left="0" w:firstLine="0"/>
-              <w:contextualSpacing w:val="0"/>
               <w:rPr>
                 <w:rFonts w:ascii="Calibri" w:cs="Calibri" w:eastAsia="Calibri" w:hAnsi="Calibri"/>
                 <w:sz w:val="22"/>
@@ -2832,7 +2752,6 @@
               </w:numPr>
               <w:spacing w:after="0" w:before="0" w:line="240" w:lineRule="auto"/>
               <w:ind w:left="720" w:hanging="360"/>
-              <w:contextualSpacing w:val="1"/>
               <w:rPr>
                 <w:rFonts w:ascii="Calibri" w:cs="Calibri" w:eastAsia="Calibri" w:hAnsi="Calibri"/>
                 <w:sz w:val="22"/>
@@ -2853,7 +2772,6 @@
             <w:pPr>
               <w:spacing w:after="0" w:before="0" w:line="240" w:lineRule="auto"/>
               <w:ind w:left="0" w:firstLine="0"/>
-              <w:contextualSpacing w:val="0"/>
               <w:rPr>
                 <w:rFonts w:ascii="Calibri" w:cs="Calibri" w:eastAsia="Calibri" w:hAnsi="Calibri"/>
                 <w:sz w:val="22"/>
@@ -2874,7 +2792,6 @@
             <w:pPr>
               <w:spacing w:after="0" w:before="0" w:line="240" w:lineRule="auto"/>
               <w:ind w:left="0" w:firstLine="0"/>
-              <w:contextualSpacing w:val="0"/>
               <w:rPr>
                 <w:rFonts w:ascii="Calibri" w:cs="Calibri" w:eastAsia="Calibri" w:hAnsi="Calibri"/>
                 <w:sz w:val="22"/>
@@ -2899,7 +2816,6 @@
               </w:numPr>
               <w:spacing w:after="0" w:before="0" w:line="240" w:lineRule="auto"/>
               <w:ind w:left="720" w:hanging="360"/>
-              <w:contextualSpacing w:val="1"/>
               <w:rPr>
                 <w:rFonts w:ascii="Calibri" w:cs="Calibri" w:eastAsia="Calibri" w:hAnsi="Calibri"/>
                 <w:sz w:val="22"/>
@@ -2924,7 +2840,6 @@
               </w:numPr>
               <w:spacing w:after="0" w:before="0" w:line="240" w:lineRule="auto"/>
               <w:ind w:left="1440" w:hanging="360"/>
-              <w:contextualSpacing w:val="1"/>
               <w:rPr>
                 <w:rFonts w:ascii="Calibri" w:cs="Calibri" w:eastAsia="Calibri" w:hAnsi="Calibri"/>
                 <w:sz w:val="22"/>
@@ -2949,7 +2864,6 @@
               </w:numPr>
               <w:spacing w:after="0" w:before="0" w:line="240" w:lineRule="auto"/>
               <w:ind w:left="720" w:hanging="360"/>
-              <w:contextualSpacing w:val="1"/>
               <w:rPr>
                 <w:rFonts w:ascii="Calibri" w:cs="Calibri" w:eastAsia="Calibri" w:hAnsi="Calibri"/>
                 <w:sz w:val="22"/>
@@ -2969,7 +2883,6 @@
           <w:p>
             <w:pPr>
               <w:spacing w:after="0" w:before="0" w:line="240" w:lineRule="auto"/>
-              <w:contextualSpacing w:val="0"/>
               <w:rPr>
                 <w:rFonts w:ascii="Calibri" w:cs="Calibri" w:eastAsia="Calibri" w:hAnsi="Calibri"/>
                 <w:sz w:val="22"/>
@@ -2985,7 +2898,6 @@
           <w:p>
             <w:pPr>
               <w:spacing w:after="0" w:before="0" w:line="240" w:lineRule="auto"/>
-              <w:contextualSpacing w:val="0"/>
               <w:rPr>
                 <w:rFonts w:ascii="Calibri" w:cs="Calibri" w:eastAsia="Calibri" w:hAnsi="Calibri"/>
                 <w:sz w:val="22"/>
@@ -3010,7 +2922,6 @@
               </w:numPr>
               <w:spacing w:after="0" w:before="0" w:line="240" w:lineRule="auto"/>
               <w:ind w:left="720" w:hanging="360"/>
-              <w:contextualSpacing w:val="1"/>
               <w:rPr>
                 <w:rFonts w:ascii="Calibri" w:cs="Calibri" w:eastAsia="Calibri" w:hAnsi="Calibri"/>
                 <w:u w:val="none"/>
@@ -3054,7 +2965,6 @@
           </w:tcPr>
           <w:p>
             <w:pPr>
-              <w:contextualSpacing w:val="0"/>
               <w:rPr>
                 <w:rFonts w:ascii="Calibri" w:cs="Calibri" w:eastAsia="Calibri" w:hAnsi="Calibri"/>
                 <w:b w:val="1"/>
@@ -3087,7 +2997,6 @@
           </w:tcPr>
           <w:p>
             <w:pPr>
-              <w:contextualSpacing w:val="0"/>
               <w:rPr>
                 <w:rFonts w:ascii="Calibri" w:cs="Calibri" w:eastAsia="Calibri" w:hAnsi="Calibri"/>
                 <w:i w:val="1"/>
@@ -3108,7 +3017,6 @@
           </w:p>
           <w:p>
             <w:pPr>
-              <w:contextualSpacing w:val="0"/>
               <w:rPr>
                 <w:rFonts w:ascii="Calibri" w:cs="Calibri" w:eastAsia="Calibri" w:hAnsi="Calibri"/>
                 <w:b w:val="1"/>
@@ -3268,7 +3176,6 @@
     </w:tbl>
     <w:p>
       <w:pPr>
-        <w:contextualSpacing w:val="0"/>
         <w:rPr>
           <w:rFonts w:ascii="Calibri" w:cs="Calibri" w:eastAsia="Calibri" w:hAnsi="Calibri"/>
           <w:b w:val="1"/>
@@ -3284,7 +3191,6 @@
     </w:p>
     <w:p>
       <w:pPr>
-        <w:contextualSpacing w:val="0"/>
         <w:rPr>
           <w:rFonts w:ascii="Calibri" w:cs="Calibri" w:eastAsia="Calibri" w:hAnsi="Calibri"/>
           <w:sz w:val="22"/>
@@ -3299,7 +3205,6 @@
     </w:p>
     <w:p>
       <w:pPr>
-        <w:contextualSpacing w:val="0"/>
         <w:rPr>
           <w:rFonts w:ascii="Calibri" w:cs="Calibri" w:eastAsia="Calibri" w:hAnsi="Calibri"/>
           <w:sz w:val="22"/>
@@ -3346,7 +3251,6 @@
       </w:tabs>
       <w:spacing w:after="0" w:before="0" w:line="240" w:lineRule="auto"/>
       <w:ind w:left="0" w:right="0" w:firstLine="0"/>
-      <w:contextualSpacing w:val="0"/>
       <w:jc w:val="left"/>
       <w:rPr>
         <w:rFonts w:ascii="Helvetica Neue" w:cs="Helvetica Neue" w:eastAsia="Helvetica Neue" w:hAnsi="Helvetica Neue"/>
@@ -3391,7 +3295,6 @@
       </w:tabs>
       <w:spacing w:after="0" w:before="0" w:line="240" w:lineRule="auto"/>
       <w:ind w:left="0" w:right="0" w:firstLine="0"/>
-      <w:contextualSpacing w:val="0"/>
       <w:jc w:val="left"/>
       <w:rPr>
         <w:rFonts w:ascii="Helvetica Neue" w:cs="Helvetica Neue" w:eastAsia="Helvetica Neue" w:hAnsi="Helvetica Neue"/>
@@ -3436,7 +3339,6 @@
       </w:tabs>
       <w:spacing w:after="0" w:before="0" w:line="240" w:lineRule="auto"/>
       <w:ind w:left="0" w:right="0" w:firstLine="0"/>
-      <w:contextualSpacing w:val="0"/>
       <w:jc w:val="left"/>
       <w:rPr>
         <w:rFonts w:ascii="Helvetica Neue" w:cs="Helvetica Neue" w:eastAsia="Helvetica Neue" w:hAnsi="Helvetica Neue"/>
@@ -3467,7 +3369,6 @@
     <w:pPr>
       <w:widowControl w:val="1"/>
       <w:spacing w:after="200" w:line="276" w:lineRule="auto"/>
-      <w:contextualSpacing w:val="0"/>
       <w:rPr>
         <w:rFonts w:ascii="Helvetica Neue" w:cs="Helvetica Neue" w:eastAsia="Helvetica Neue" w:hAnsi="Helvetica Neue"/>
         <w:b w:val="0"/>

</xml_diff>